<commit_message>
preprocessing and test image
</commit_message>
<xml_diff>
--- a/Report.docx
+++ b/Report.docx
@@ -2194,20 +2194,6 @@
     </w:p>
     <w:p>
       <w:pPr>
-        <w:pStyle w:val="Heading2"/>
-        <w:rPr>
-          <w:lang w:val="af-ZA"/>
-        </w:rPr>
-      </w:pPr>
-      <w:r>
-        <w:rPr>
-          <w:lang w:val="af-ZA"/>
-        </w:rPr>
-        <w:t>Kiểm thử mô hình</w:t>
-      </w:r>
-    </w:p>
-    <w:p>
-      <w:pPr>
         <w:jc w:val="both"/>
         <w:rPr>
           <w:lang w:val="af-ZA"/>
@@ -2232,50 +2218,142 @@
           <w:noProof w:val="0"/>
           <w:lang w:val="af-ZA"/>
         </w:rPr>
-        <w:t>TÍNH TOÁN</w:t>
-      </w:r>
-      <w:r>
+        <w:t>THỰC NGHIỆM</w:t>
+      </w:r>
+    </w:p>
+    <w:p>
+      <w:pPr>
+        <w:pStyle w:val="Heading2"/>
+        <w:rPr>
+          <w:lang w:val="af-ZA"/>
+        </w:rPr>
+      </w:pPr>
+      <w:r>
+        <w:rPr>
+          <w:lang w:val="af-ZA"/>
+        </w:rPr>
+        <w:t>Kiểm thử mô hình</w:t>
+      </w:r>
+    </w:p>
+    <w:p>
+      <w:pPr>
+        <w:jc w:val="both"/>
+        <w:rPr>
+          <w:lang w:val="af-ZA"/>
+        </w:rPr>
+      </w:pPr>
+    </w:p>
+    <w:p>
+      <w:pPr>
+        <w:pStyle w:val="Heading2"/>
+        <w:rPr>
+          <w:lang w:val="af-ZA"/>
+        </w:rPr>
+      </w:pPr>
+      <w:r>
+        <w:rPr>
+          <w:lang w:val="af-ZA"/>
+        </w:rPr>
+        <w:t>Phương pháp chia tập dữ liệu</w:t>
+      </w:r>
+    </w:p>
+    <w:p>
+      <w:pPr>
+        <w:jc w:val="both"/>
+        <w:rPr>
+          <w:lang w:val="af-ZA"/>
+        </w:rPr>
+      </w:pPr>
+    </w:p>
+    <w:p>
+      <w:pPr>
+        <w:pStyle w:val="Heading2"/>
+        <w:rPr>
+          <w:lang w:val="af-ZA"/>
+        </w:rPr>
+      </w:pPr>
+      <w:r>
+        <w:rPr>
+          <w:lang w:val="af-ZA"/>
+        </w:rPr>
+        <w:t>Môi trường thực nghiệm</w:t>
+      </w:r>
+    </w:p>
+    <w:p>
+      <w:pPr>
+        <w:rPr>
+          <w:lang w:val="af-ZA"/>
+        </w:rPr>
+      </w:pPr>
+    </w:p>
+    <w:p>
+      <w:pPr>
+        <w:pStyle w:val="Heading2"/>
+        <w:rPr>
+          <w:lang w:val="af-ZA"/>
+        </w:rPr>
+      </w:pPr>
+      <w:r>
+        <w:rPr>
+          <w:lang w:val="af-ZA"/>
+        </w:rPr>
+        <w:t>Thực nghiệm – Huấn luyện Model</w:t>
+      </w:r>
+    </w:p>
+    <w:p>
+      <w:pPr>
+        <w:rPr>
+          <w:lang w:val="af-ZA"/>
+        </w:rPr>
+      </w:pPr>
+    </w:p>
+    <w:p>
+      <w:pPr>
+        <w:pStyle w:val="Heading2"/>
+        <w:rPr>
+          <w:lang w:val="af-ZA"/>
+        </w:rPr>
+      </w:pPr>
+      <w:r>
+        <w:rPr>
+          <w:lang w:val="af-ZA"/>
+        </w:rPr>
+        <w:lastRenderedPageBreak/>
+        <w:t xml:space="preserve">Kết </w:t>
+      </w:r>
+      <w:r>
+        <w:rPr>
+          <w:lang w:val="af-ZA"/>
+        </w:rPr>
+        <w:t>quả</w:t>
+      </w:r>
+    </w:p>
+    <w:p>
+      <w:pPr>
+        <w:jc w:val="start"/>
+        <w:rPr>
+          <w:lang w:val="af-ZA"/>
+        </w:rPr>
+      </w:pPr>
+    </w:p>
+    <w:p>
+      <w:pPr>
+        <w:pStyle w:val="Heading1"/>
+        <w:jc w:val="start"/>
         <w:rPr>
           <w:b/>
           <w:bCs/>
           <w:noProof w:val="0"/>
           <w:lang w:val="af-ZA"/>
         </w:rPr>
-        <w:t xml:space="preserve"> VÀ THỰC NGHIỆM</w:t>
-      </w:r>
-    </w:p>
-    <w:p>
-      <w:pPr>
-        <w:jc w:val="start"/>
-        <w:rPr>
-          <w:lang w:val="af-ZA"/>
-        </w:rPr>
-      </w:pPr>
-      <w:r>
-        <w:rPr>
-          <w:lang w:val="af-ZA"/>
-        </w:rPr>
-        <w:t>Mẫu: German Traffic Sign.</w:t>
-      </w:r>
-    </w:p>
-    <w:p>
-      <w:pPr>
-        <w:pStyle w:val="Heading1"/>
-        <w:jc w:val="start"/>
+      </w:pPr>
+      <w:r>
         <w:rPr>
           <w:b/>
           <w:bCs/>
           <w:noProof w:val="0"/>
           <w:lang w:val="af-ZA"/>
         </w:rPr>
-      </w:pPr>
-      <w:r>
-        <w:rPr>
-          <w:b/>
-          <w:bCs/>
-          <w:noProof w:val="0"/>
-          <w:lang w:val="af-ZA"/>
-        </w:rPr>
         <w:t>KẾT LUẬN</w:t>
       </w:r>
     </w:p>
@@ -2306,7 +2384,6 @@
           <w:noProof w:val="0"/>
           <w:lang w:val="af-ZA"/>
         </w:rPr>
-        <w:lastRenderedPageBreak/>
         <w:t>Authors and Affiliations</w:t>
       </w:r>
     </w:p>
@@ -2642,7 +2719,13 @@
         <w:rPr>
           <w:lang w:val="af-ZA"/>
         </w:rPr>
-        <w:t>Text heads organize the topics on a relational, hierarchical basis. For example, the paper title is the primary text head because all subsequent material relates and elaborates on this one topic. If there are two or more sub-topics, the next level head (uppercase Roman numerals) should be used and, conversely, if there are not at least two sub-topics, then no subheads should be introduced. Styles named “Heading 1”, “Heading 2”, “Heading 3”, and “Heading 4” are prescribed.</w:t>
+        <w:t xml:space="preserve">Text heads organize the topics on a relational, hierarchical basis. For example, the paper title is the primary text head because all subsequent material relates and elaborates on this one topic. If there are two or more sub-topics, the next level head (uppercase Roman numerals) should be used and, conversely, if there are not at least two sub-topics, then no subheads should be introduced. Styles </w:t>
+      </w:r>
+      <w:r>
+        <w:rPr>
+          <w:lang w:val="af-ZA"/>
+        </w:rPr>
+        <w:t>named “Heading 1”, “Heading 2”, “Heading 3”, and “Heading 4” are prescribed.</w:t>
       </w:r>
     </w:p>
     <w:p>
@@ -2689,15 +2772,7 @@
           <w:noProof w:val="0"/>
           <w:lang w:val="af-ZA"/>
         </w:rPr>
-        <w:t xml:space="preserve">Place figures and tables at the top and bottom of columns. Avoid placing them in the middle of columns. Large figures and tables may span </w:t>
-      </w:r>
-      <w:r>
-        <w:rPr>
-          <w:i w:val="0"/>
-          <w:noProof w:val="0"/>
-          <w:lang w:val="af-ZA"/>
-        </w:rPr>
-        <w:t>across both columns. Figure captions should be below the figures; table heads should appear above the tables. Insert figures and tables after they are cited in the text. Use the abbreviation “Fig. 1”, even at the beginning of a sentence.</w:t>
+        <w:t>Place figures and tables at the top and bottom of columns. Avoid placing them in the middle of columns. Large figures and tables may span across both columns. Figure captions should be below the figures; table heads should appear above the tables. Insert figures and tables after they are cited in the text. Use the abbreviation “Fig. 1”, even at the beginning of a sentence.</w:t>
       </w:r>
     </w:p>
     <w:p>

</xml_diff>